<commit_message>
Project Capstone Week 1
</commit_message>
<xml_diff>
--- a/Project Financial City/ProjectCapstone_Data_Science_report_DataSection.docx
+++ b/Project Financial City/ProjectCapstone_Data_Science_report_DataSection.docx
@@ -16,78 +16,129 @@
           <w:sz w:val="28"/>
           <w:szCs w:val="28"/>
         </w:rPr>
-        <w:t xml:space="preserve">Introduction and </w:t>
-      </w:r>
-      <w:r>
+        <w:t>Project Financial City</w:t>
+      </w:r>
+    </w:p>
+    <w:p>
+      <w:pPr>
         <w:rPr>
           <w:b/>
           <w:sz w:val="28"/>
           <w:szCs w:val="28"/>
         </w:rPr>
+      </w:pPr>
+      <w:r>
+        <w:rPr>
+          <w:b/>
+          <w:sz w:val="28"/>
+          <w:szCs w:val="28"/>
+        </w:rPr>
+        <w:t>Introduction</w:t>
+      </w:r>
+    </w:p>
+    <w:p>
+      <w:pPr>
+        <w:rPr>
+          <w:sz w:val="24"/>
+          <w:szCs w:val="24"/>
+        </w:rPr>
+      </w:pPr>
+      <w:r>
+        <w:rPr>
+          <w:sz w:val="24"/>
+          <w:szCs w:val="24"/>
+        </w:rPr>
+        <w:t xml:space="preserve">This project intends to </w:t>
+      </w:r>
+      <w:proofErr w:type="spellStart"/>
+      <w:r>
+        <w:rPr>
+          <w:sz w:val="24"/>
+          <w:szCs w:val="24"/>
+        </w:rPr>
+        <w:t>analyse</w:t>
+      </w:r>
+      <w:proofErr w:type="spellEnd"/>
+      <w:r>
+        <w:rPr>
+          <w:sz w:val="24"/>
+          <w:szCs w:val="24"/>
+        </w:rPr>
+        <w:t xml:space="preserve"> and cluster global financial cities based on their economic and social effectiveness.</w:t>
+      </w:r>
+    </w:p>
+    <w:p>
+      <w:pPr>
+        <w:rPr>
+          <w:b/>
+          <w:sz w:val="28"/>
+          <w:szCs w:val="28"/>
+        </w:rPr>
+      </w:pPr>
+      <w:r>
+        <w:rPr>
+          <w:b/>
+          <w:sz w:val="28"/>
+          <w:szCs w:val="28"/>
+        </w:rPr>
         <w:t>Business Problem</w:t>
-      </w:r>
-    </w:p>
-    <w:p>
-      <w:pPr>
-        <w:rPr>
-          <w:sz w:val="24"/>
-        </w:rPr>
-      </w:pPr>
-      <w:r>
-        <w:rPr>
-          <w:sz w:val="24"/>
-        </w:rPr>
-        <w:t xml:space="preserve">ABC </w:t>
-      </w:r>
-      <w:r>
-        <w:rPr>
-          <w:sz w:val="24"/>
-        </w:rPr>
-        <w:t xml:space="preserve">LLC is a professional asset manager investing in multitude of asset classes ranging from real estate, public equities, private equity and fixed income securities globally. The firm has recently raised an amount of USD500mn with the mandate to invest </w:t>
-      </w:r>
-      <w:r>
-        <w:rPr>
-          <w:sz w:val="24"/>
-        </w:rPr>
-        <w:t>globally and is expected</w:t>
-      </w:r>
-      <w:r>
-        <w:rPr>
-          <w:sz w:val="24"/>
-        </w:rPr>
-        <w:t xml:space="preserve"> to</w:t>
-      </w:r>
-      <w:r>
-        <w:rPr>
-          <w:sz w:val="24"/>
-        </w:rPr>
-        <w:t xml:space="preserve"> allocate predetermined proportions of the portfolio to clusters of global</w:t>
-      </w:r>
-      <w:r>
-        <w:rPr>
-          <w:sz w:val="24"/>
-        </w:rPr>
-        <w:t xml:space="preserve"> financial</w:t>
-      </w:r>
-      <w:r>
-        <w:rPr>
-          <w:sz w:val="24"/>
-        </w:rPr>
-        <w:t xml:space="preserve"> cities that </w:t>
-      </w:r>
-      <w:r>
-        <w:rPr>
-          <w:sz w:val="24"/>
-        </w:rPr>
-        <w:t>corresponds with their risk profiles. This identification of clusters of global financial cities would help determine the risk premiums to b</w:t>
       </w:r>
       <w:bookmarkStart w:id="0" w:name="_GoBack"/>
       <w:bookmarkEnd w:id="0"/>
-      <w:r>
-        <w:rPr>
-          <w:sz w:val="24"/>
-        </w:rPr>
-        <w:t xml:space="preserve">e taken into account when deciding upon an adequate expected return per each cluster. The determination of such expected returns are crucial in assessing the performance of ABC LLC as an asset manager and would </w:t>
+    </w:p>
+    <w:p>
+      <w:pPr>
+        <w:rPr>
+          <w:sz w:val="24"/>
+        </w:rPr>
+      </w:pPr>
+      <w:r>
+        <w:rPr>
+          <w:sz w:val="24"/>
+        </w:rPr>
+        <w:t xml:space="preserve">ABC </w:t>
+      </w:r>
+      <w:r>
+        <w:rPr>
+          <w:sz w:val="24"/>
+        </w:rPr>
+        <w:t xml:space="preserve">LLC is a professional asset manager investing in multitude of asset classes ranging from real estate, public equities, private equity and fixed income securities globally. The firm has recently raised an amount of USD500mn with the mandate to invest </w:t>
+      </w:r>
+      <w:r>
+        <w:rPr>
+          <w:sz w:val="24"/>
+        </w:rPr>
+        <w:t>globally and is expected</w:t>
+      </w:r>
+      <w:r>
+        <w:rPr>
+          <w:sz w:val="24"/>
+        </w:rPr>
+        <w:t xml:space="preserve"> to</w:t>
+      </w:r>
+      <w:r>
+        <w:rPr>
+          <w:sz w:val="24"/>
+        </w:rPr>
+        <w:t xml:space="preserve"> allocate predetermined proportions of the portfolio to clusters of global</w:t>
+      </w:r>
+      <w:r>
+        <w:rPr>
+          <w:sz w:val="24"/>
+        </w:rPr>
+        <w:t xml:space="preserve"> financial</w:t>
+      </w:r>
+      <w:r>
+        <w:rPr>
+          <w:sz w:val="24"/>
+        </w:rPr>
+        <w:t xml:space="preserve"> cities that </w:t>
+      </w:r>
+      <w:r>
+        <w:rPr>
+          <w:sz w:val="24"/>
+        </w:rPr>
+        <w:t xml:space="preserve">corresponds with their risk profiles. This identification of clusters of global financial cities would help determine the risk premiums to be taken into account when deciding upon an adequate expected return per each cluster. The determination of such expected returns are crucial in assessing the performance of ABC LLC as an asset manager and would </w:t>
       </w:r>
       <w:r>
         <w:rPr>
@@ -385,6 +436,7 @@
           <w:sz w:val="24"/>
           <w:szCs w:val="24"/>
         </w:rPr>
+        <w:lastRenderedPageBreak/>
         <w:t>GDP per capita in US$ (PPP, constant basis) – The data is obtained from three sources where each source is matched sequentially till all values are obtained:</w:t>
       </w:r>
     </w:p>
@@ -465,7 +517,6 @@
           <w:sz w:val="24"/>
           <w:szCs w:val="24"/>
         </w:rPr>
-        <w:lastRenderedPageBreak/>
         <w:t>World Bank data by country</w:t>
       </w:r>
     </w:p>

</xml_diff>